<commit_message>
Learning Plan html content
</commit_message>
<xml_diff>
--- a/other/Learning Plan.docx
+++ b/other/Learning Plan.docx
@@ -290,37 +290,17 @@
           <w:szCs w:val="24"/>
           <w:lang w:eastAsia="en-NZ"/>
         </w:rPr>
-        <w:t>Improve on my people skills, become an effective communicator and leader.</w:t>
-      </w:r>
-      <w:r>
-        <w:rPr>
-          <w:rFonts w:ascii="Roboto" w:eastAsia="Times New Roman" w:hAnsi="Roboto" w:cs="Times New Roman"/>
-          <w:color w:val="3B454E"/>
-          <w:sz w:val="24"/>
-          <w:szCs w:val="24"/>
-          <w:lang w:eastAsia="en-NZ"/>
-        </w:rPr>
-        <w:t xml:space="preserve"> Recognize my weaknesses and work on them</w:t>
-      </w:r>
-      <w:r>
-        <w:rPr>
-          <w:rFonts w:ascii="Roboto" w:eastAsia="Times New Roman" w:hAnsi="Roboto" w:cs="Times New Roman"/>
-          <w:color w:val="3B454E"/>
-          <w:sz w:val="24"/>
-          <w:szCs w:val="24"/>
-          <w:lang w:eastAsia="en-NZ"/>
-        </w:rPr>
-        <w:t>. Stay open-minded an a</w:t>
-      </w:r>
-      <w:r>
-        <w:rPr>
-          <w:rFonts w:ascii="Roboto" w:eastAsia="Times New Roman" w:hAnsi="Roboto" w:cs="Times New Roman"/>
-          <w:color w:val="3B454E"/>
-          <w:sz w:val="24"/>
-          <w:szCs w:val="24"/>
-          <w:lang w:eastAsia="en-NZ"/>
-        </w:rPr>
-        <w:t>lways be willing to accept criticism to grow from</w:t>
+        <w:t>Improve on my people skills, become an effective communicator and leader. Recognize my weaknesses and work on them</w:t>
+      </w:r>
+      <w:r>
+        <w:rPr>
+          <w:rFonts w:ascii="Roboto" w:eastAsia="Times New Roman" w:hAnsi="Roboto" w:cs="Times New Roman"/>
+          <w:color w:val="3B454E"/>
+          <w:sz w:val="24"/>
+          <w:szCs w:val="24"/>
+          <w:lang w:eastAsia="en-NZ"/>
+        </w:rPr>
+        <w:t>. Stay open-minded an always be willing to accept criticism to grow from</w:t>
       </w:r>
       <w:r>
         <w:rPr>
@@ -443,7 +423,29 @@
           <w:szCs w:val="24"/>
           <w:lang w:eastAsia="en-NZ"/>
         </w:rPr>
-        <w:t xml:space="preserve"> and get an internship with one of Take2’s partners (Preferably ‘Metia Interactives’). Also I want to get into freelancing </w:t>
+        <w:t xml:space="preserve"> and get an internship with one of Take2’s partners (Preferably ‘Metia Interactives’). </w:t>
+      </w:r>
+      <w:proofErr w:type="gramStart"/>
+      <w:r>
+        <w:rPr>
+          <w:rFonts w:ascii="Roboto" w:eastAsia="Times New Roman" w:hAnsi="Roboto" w:cs="Times New Roman"/>
+          <w:color w:val="3B454E"/>
+          <w:sz w:val="24"/>
+          <w:szCs w:val="24"/>
+          <w:lang w:eastAsia="en-NZ"/>
+        </w:rPr>
+        <w:t>Also</w:t>
+      </w:r>
+      <w:proofErr w:type="gramEnd"/>
+      <w:r>
+        <w:rPr>
+          <w:rFonts w:ascii="Roboto" w:eastAsia="Times New Roman" w:hAnsi="Roboto" w:cs="Times New Roman"/>
+          <w:color w:val="3B454E"/>
+          <w:sz w:val="24"/>
+          <w:szCs w:val="24"/>
+          <w:lang w:eastAsia="en-NZ"/>
+        </w:rPr>
+        <w:t xml:space="preserve"> I want to get into freelancing </w:t>
       </w:r>
       <w:r>
         <w:rPr>
@@ -626,15 +628,27 @@
         </w:rPr>
         <w:t xml:space="preserve">peers and facilitators. </w:t>
       </w:r>
-      <w:r>
-        <w:rPr>
-          <w:rFonts w:ascii="Roboto" w:eastAsia="Times New Roman" w:hAnsi="Roboto" w:cs="Times New Roman"/>
-          <w:color w:val="3B454E"/>
-          <w:sz w:val="24"/>
-          <w:szCs w:val="24"/>
-          <w:lang w:eastAsia="en-NZ"/>
-        </w:rPr>
-        <w:t xml:space="preserve">So </w:t>
+      <w:proofErr w:type="gramStart"/>
+      <w:r>
+        <w:rPr>
+          <w:rFonts w:ascii="Roboto" w:eastAsia="Times New Roman" w:hAnsi="Roboto" w:cs="Times New Roman"/>
+          <w:color w:val="3B454E"/>
+          <w:sz w:val="24"/>
+          <w:szCs w:val="24"/>
+          <w:lang w:eastAsia="en-NZ"/>
+        </w:rPr>
+        <w:t>So</w:t>
+      </w:r>
+      <w:proofErr w:type="gramEnd"/>
+      <w:r>
+        <w:rPr>
+          <w:rFonts w:ascii="Roboto" w:eastAsia="Times New Roman" w:hAnsi="Roboto" w:cs="Times New Roman"/>
+          <w:color w:val="3B454E"/>
+          <w:sz w:val="24"/>
+          <w:szCs w:val="24"/>
+          <w:lang w:eastAsia="en-NZ"/>
+        </w:rPr>
+        <w:t xml:space="preserve"> </w:t>
       </w:r>
       <w:r>
         <w:rPr>
@@ -792,7 +806,29 @@
           <w:szCs w:val="24"/>
           <w:lang w:eastAsia="en-NZ"/>
         </w:rPr>
-        <w:t xml:space="preserve">So far so good. Still I </w:t>
+        <w:t xml:space="preserve">So far so good. </w:t>
+      </w:r>
+      <w:proofErr w:type="gramStart"/>
+      <w:r>
+        <w:rPr>
+          <w:rFonts w:ascii="Roboto" w:eastAsia="Times New Roman" w:hAnsi="Roboto" w:cs="Times New Roman"/>
+          <w:color w:val="3B454E"/>
+          <w:sz w:val="24"/>
+          <w:szCs w:val="24"/>
+          <w:lang w:eastAsia="en-NZ"/>
+        </w:rPr>
+        <w:t>Still</w:t>
+      </w:r>
+      <w:proofErr w:type="gramEnd"/>
+      <w:r>
+        <w:rPr>
+          <w:rFonts w:ascii="Roboto" w:eastAsia="Times New Roman" w:hAnsi="Roboto" w:cs="Times New Roman"/>
+          <w:color w:val="3B454E"/>
+          <w:sz w:val="24"/>
+          <w:szCs w:val="24"/>
+          <w:lang w:eastAsia="en-NZ"/>
+        </w:rPr>
+        <w:t xml:space="preserve"> I </w:t>
       </w:r>
       <w:r>
         <w:rPr>
@@ -939,7 +975,27 @@
           <w:szCs w:val="24"/>
           <w:lang w:eastAsia="en-NZ"/>
         </w:rPr>
-        <w:t xml:space="preserve"> Also I would like to develop entrepreneurial skills, how to build a network and professional relationships.</w:t>
+        <w:t xml:space="preserve"> </w:t>
+      </w:r>
+      <w:r>
+        <w:rPr>
+          <w:rFonts w:ascii="Roboto" w:eastAsia="Times New Roman" w:hAnsi="Roboto" w:cs="Times New Roman"/>
+          <w:color w:val="3B454E"/>
+          <w:sz w:val="24"/>
+          <w:szCs w:val="24"/>
+          <w:lang w:eastAsia="en-NZ"/>
+        </w:rPr>
+        <w:t>Also,</w:t>
+      </w:r>
+      <w:r>
+        <w:rPr>
+          <w:rFonts w:ascii="Roboto" w:eastAsia="Times New Roman" w:hAnsi="Roboto" w:cs="Times New Roman"/>
+          <w:color w:val="3B454E"/>
+          <w:sz w:val="24"/>
+          <w:szCs w:val="24"/>
+          <w:lang w:eastAsia="en-NZ"/>
+        </w:rPr>
+        <w:t xml:space="preserve"> I would like to develop entrepreneurial skills, how to build a network and professional relationships.</w:t>
       </w:r>
     </w:p>
     <w:p>
@@ -1053,27 +1109,15 @@
         </w:rPr>
         <w:t xml:space="preserve"> meet and deliver </w:t>
       </w:r>
-      <w:proofErr w:type="spellStart"/>
-      <w:r>
-        <w:rPr>
-          <w:rFonts w:ascii="Roboto" w:eastAsia="Times New Roman" w:hAnsi="Roboto" w:cs="Times New Roman"/>
-          <w:color w:val="3B454E"/>
-          <w:sz w:val="24"/>
-          <w:szCs w:val="24"/>
-          <w:lang w:eastAsia="en-NZ"/>
-        </w:rPr>
-        <w:t>my</w:t>
-      </w:r>
-      <w:proofErr w:type="spellEnd"/>
-      <w:r>
-        <w:rPr>
-          <w:rFonts w:ascii="Roboto" w:eastAsia="Times New Roman" w:hAnsi="Roboto" w:cs="Times New Roman"/>
-          <w:color w:val="3B454E"/>
-          <w:sz w:val="24"/>
-          <w:szCs w:val="24"/>
-          <w:lang w:eastAsia="en-NZ"/>
-        </w:rPr>
-        <w:t xml:space="preserve"> work at the </w:t>
+      <w:r>
+        <w:rPr>
+          <w:rFonts w:ascii="Roboto" w:eastAsia="Times New Roman" w:hAnsi="Roboto" w:cs="Times New Roman"/>
+          <w:color w:val="3B454E"/>
+          <w:sz w:val="24"/>
+          <w:szCs w:val="24"/>
+          <w:lang w:eastAsia="en-NZ"/>
+        </w:rPr>
+        <w:t xml:space="preserve">my work at the </w:t>
       </w:r>
       <w:r>
         <w:rPr>

</xml_diff>